<commit_message>
added more to CPD
</commit_message>
<xml_diff>
--- a/CPD Record.docx
+++ b/CPD Record.docx
@@ -198,12 +198,6 @@
                 <w:r>
                   <w:t>Continuous Professional Development</w:t>
                 </w:r>
-                <w:r>
-                  <w:br/>
-                </w:r>
-                <w:r>
-                  <w:br/>
-                </w:r>
               </w:sdtContent>
             </w:sdt>
           </w:p>
@@ -289,31 +283,9 @@
           <w:r>
             <w:t>Continuous Professional Development</w:t>
           </w:r>
-          <w:r>
-            <w:br/>
-          </w:r>
-          <w:r>
-            <w:br/>
-          </w:r>
         </w:p>
       </w:sdtContent>
     </w:sdt>
-    <w:p>
-      <w:pPr>
-        <w:pStyle w:val="Subtitle"/>
-        <w:rPr>
-          <w:rFonts w:ascii="Times New Roman" w:hAnsi="Times New Roman"/>
-          <w:szCs w:val="24"/>
-          <w:lang w:val="en-GB" w:eastAsia="en-GB"/>
-        </w:rPr>
-      </w:pPr>
-      <w:r>
-        <w:rPr>
-          <w:lang w:val="en-GB" w:eastAsia="en-GB"/>
-        </w:rPr>
-        <w:t>Name of course</w:t>
-      </w:r>
-    </w:p>
     <w:p>
       <w:pPr>
         <w:pStyle w:val="Heading3"/>
@@ -494,6 +466,8 @@
         </w:rPr>
         <w:t>HTML Basics</w:t>
       </w:r>
+      <w:bookmarkStart w:id="0" w:name="_GoBack"/>
+      <w:bookmarkEnd w:id="0"/>
     </w:p>
     <w:p>
       <w:pPr>
@@ -701,14 +675,7 @@
         <w:rPr>
           <w:lang w:val="en-GB" w:eastAsia="en-GB"/>
         </w:rPr>
-        <w:t xml:space="preserve">. Over the courses I </w:t>
-      </w:r>
-      <w:r>
-        <w:rPr>
-          <w:lang w:val="en-GB" w:eastAsia="en-GB"/>
-        </w:rPr>
-        <w:lastRenderedPageBreak/>
-        <w:t xml:space="preserve">learnt a lot about good practice for coding and making pages responsive and accessible, and not just the code aspect of work. </w:t>
+        <w:t xml:space="preserve">. Over the courses I learnt a lot about good practice for coding and making pages responsive and accessible, and not just the code aspect of work. </w:t>
       </w:r>
     </w:p>
     <w:p>
@@ -721,6 +688,7 @@
         <w:rPr>
           <w:lang w:val="en-GB" w:eastAsia="en-GB"/>
         </w:rPr>
+        <w:lastRenderedPageBreak/>
         <w:t xml:space="preserve">All the work that I created can be found on my site </w:t>
       </w:r>
       <w:hyperlink r:id="rId13" w:history="1">
@@ -1211,6 +1179,9 @@
       <w:r>
         <w:t>Agile in a Day course at Happy Lt</w:t>
       </w:r>
+      <w:r>
+        <w:t>D</w:t>
+      </w:r>
     </w:p>
     <w:p>
       <w:pPr>
@@ -1218,8 +1189,156 @@
           <w:lang w:val="en-GB" w:eastAsia="en-GB"/>
         </w:rPr>
       </w:pPr>
-      <w:bookmarkStart w:id="0" w:name="_GoBack"/>
-      <w:bookmarkEnd w:id="0"/>
+      <w:r>
+        <w:rPr>
+          <w:lang w:val="en-GB" w:eastAsia="en-GB"/>
+        </w:rPr>
+        <w:t xml:space="preserve">I took this course </w:t>
+      </w:r>
+      <w:r>
+        <w:rPr>
+          <w:lang w:val="en-GB" w:eastAsia="en-GB"/>
+        </w:rPr>
+        <w:t>on the 20</w:t>
+      </w:r>
+      <w:r>
+        <w:rPr>
+          <w:vertAlign w:val="superscript"/>
+          <w:lang w:val="en-GB" w:eastAsia="en-GB"/>
+        </w:rPr>
+        <w:t>th</w:t>
+      </w:r>
+      <w:r>
+        <w:rPr>
+          <w:lang w:val="en-GB" w:eastAsia="en-GB"/>
+        </w:rPr>
+        <w:t xml:space="preserve"> February at Happy Ltd, the course was an introduction to Agile in project management and how it can be applied to other work flows. It covered the history of not just Agile, but other project management styles.</w:t>
+      </w:r>
+    </w:p>
+    <w:p>
+      <w:pPr>
+        <w:rPr>
+          <w:lang w:val="en-GB" w:eastAsia="en-GB"/>
+        </w:rPr>
+      </w:pPr>
+      <w:r>
+        <w:rPr>
+          <w:lang w:val="en-GB" w:eastAsia="en-GB"/>
+        </w:rPr>
+        <w:t xml:space="preserve">The course started with the history of project management and what a project was. This started with how project management became a recognised and applicable idea from the AACE (Association for the Advancement of Cost Engineers) in the 1950’s to help them deliver projects on time and on </w:t>
+      </w:r>
+      <w:proofErr w:type="gramStart"/>
+      <w:r>
+        <w:rPr>
+          <w:lang w:val="en-GB" w:eastAsia="en-GB"/>
+        </w:rPr>
+        <w:t>budget, and</w:t>
+      </w:r>
+      <w:proofErr w:type="gramEnd"/>
+      <w:r>
+        <w:rPr>
+          <w:lang w:val="en-GB" w:eastAsia="en-GB"/>
+        </w:rPr>
+        <w:t xml:space="preserve"> gave us a brief but comprehensive development of the industry and the various standards used.</w:t>
+      </w:r>
+    </w:p>
+    <w:p>
+      <w:pPr>
+        <w:rPr>
+          <w:lang w:val="en-GB" w:eastAsia="en-GB"/>
+        </w:rPr>
+      </w:pPr>
+      <w:r>
+        <w:rPr>
+          <w:lang w:val="en-GB" w:eastAsia="en-GB"/>
+        </w:rPr>
+        <w:t>The trainer then went on to explain how Agile came about, from the group of software developers who came up with the idea, and where these concepts originally came from in different work flow methodologies around the world, how these ideas were pulled together to create the Agile method. The trainer talked about how it developed and then flourished in the Software Development sector, and then how companies tried to apply it to Project Management.</w:t>
+      </w:r>
+    </w:p>
+    <w:p>
+      <w:pPr>
+        <w:rPr>
+          <w:lang w:val="en-GB" w:eastAsia="en-GB"/>
+        </w:rPr>
+      </w:pPr>
+      <w:r>
+        <w:rPr>
+          <w:lang w:val="en-GB" w:eastAsia="en-GB"/>
+        </w:rPr>
+        <w:t>Once the background had been covered, the trainer went on to explain in detail what the Agile method was, how it is applied to software development, and how it can be applied to other industries</w:t>
+      </w:r>
+      <w:r>
+        <w:rPr>
+          <w:lang w:val="en-GB" w:eastAsia="en-GB"/>
+        </w:rPr>
+        <w:t xml:space="preserve">. He explained the flow of information and the key tenets behind the ideas. We worked through examples that the trainees on the course had, either at work or had thought of, and how you can apply the Agile method to these examples. We created user stories for the examples, and evaluated them using </w:t>
+      </w:r>
+      <w:proofErr w:type="spellStart"/>
+      <w:r>
+        <w:rPr>
+          <w:lang w:val="en-GB" w:eastAsia="en-GB"/>
+        </w:rPr>
+        <w:t>MoSCoW</w:t>
+      </w:r>
+      <w:proofErr w:type="spellEnd"/>
+      <w:r>
+        <w:rPr>
+          <w:lang w:val="en-GB" w:eastAsia="en-GB"/>
+        </w:rPr>
+        <w:t xml:space="preserve"> (Must Have, Should Have, </w:t>
+      </w:r>
+      <w:r>
+        <w:rPr>
+          <w:lang w:val="en-GB" w:eastAsia="en-GB"/>
+        </w:rPr>
+        <w:lastRenderedPageBreak/>
+        <w:t>Could Have, Want to Have) to be able to deliver a minimum viable product, we looked at Kanban boards and how they can be used to help your work flow. We also looked at identifying key stakeholders and their place within the flow of information.</w:t>
+      </w:r>
+    </w:p>
+    <w:p>
+      <w:pPr>
+        <w:rPr>
+          <w:lang w:val="en-GB" w:eastAsia="en-GB"/>
+        </w:rPr>
+      </w:pPr>
+      <w:r>
+        <w:rPr>
+          <w:lang w:val="en-GB" w:eastAsia="en-GB"/>
+        </w:rPr>
+        <w:t>It was a very comprehensive course that was easy to understand, the trainer explained everything clearly and was not hesitant to field questions from the trainees throughout the day. Having taken the course I was able to implement Agile in my projects in a more effective manner, now that I had a clearer understanding of the process.</w:t>
+      </w:r>
+    </w:p>
+    <w:p>
+      <w:pPr>
+        <w:rPr>
+          <w:lang w:val="en-GB" w:eastAsia="en-GB"/>
+        </w:rPr>
+      </w:pPr>
+      <w:r>
+        <w:rPr>
+          <w:lang w:val="en-GB" w:eastAsia="en-GB"/>
+        </w:rPr>
+        <w:t>I have been using Agile now in the planning and implementation of my projects in a much more effective manner, creating user stories and understanding the importance of keeping the stakeholders involved at every stage of the process</w:t>
+      </w:r>
+      <w:r>
+        <w:rPr>
+          <w:lang w:val="en-GB" w:eastAsia="en-GB"/>
+        </w:rPr>
+        <w:t xml:space="preserve"> as well as keeping them updated through a project. The iterative nature of Agile has allowed my work to adapt as the project has progressed, meaning that the work at every stage of the process has been inline with what the clients and users want, and I have been able to verify this through continual testing.</w:t>
+      </w:r>
+    </w:p>
+    <w:p>
+      <w:pPr>
+        <w:rPr>
+          <w:lang w:val="en-GB" w:eastAsia="en-GB"/>
+        </w:rPr>
+      </w:pPr>
+      <w:r>
+        <w:rPr>
+          <w:lang w:val="en-GB" w:eastAsia="en-GB"/>
+        </w:rPr>
+        <w:t xml:space="preserve">While I haven’t implemented Scrum into my work style, I do understand how this could be useful and allow for teams to work more efficiently and have greater communication during a project. </w:t>
+      </w:r>
     </w:p>
     <w:sectPr>
       <w:headerReference w:type="even" r:id="rId18"/>
@@ -28177,8 +28296,8 @@
     <w:compatSetting w:name="useWord2013TrackBottomHyphenation" w:uri="http://schemas.microsoft.com/office/word" w:val="0"/>
   </w:compat>
   <w:rsids>
-    <w:rsidRoot w:val="00954D98"/>
-    <w:rsid w:val="00954D98"/>
+    <w:rsidRoot w:val="00AB6424"/>
+    <w:rsid w:val="00AB6424"/>
   </w:rsids>
   <m:mathPr>
     <m:mathFont m:val="Cambria Math"/>
@@ -29259,7 +29378,7 @@
 </file>
 
 <file path=customXml/itemProps4.xml><?xml version="1.0" encoding="utf-8"?>
-<ds:datastoreItem xmlns:ds="http://schemas.openxmlformats.org/officeDocument/2006/customXml" ds:itemID="{E768BE21-994E-4F9F-979A-16F52403E4E3}">
+<ds:datastoreItem xmlns:ds="http://schemas.openxmlformats.org/officeDocument/2006/customXml" ds:itemID="{27D8968E-FFE1-4B37-B723-BEFBC9AB7A18}">
   <ds:schemaRefs>
     <ds:schemaRef ds:uri="http://schemas.openxmlformats.org/officeDocument/2006/bibliography"/>
   </ds:schemaRefs>

</xml_diff>

<commit_message>
Minor changes to wording
</commit_message>
<xml_diff>
--- a/CPD Record.docx
+++ b/CPD Record.docx
@@ -229,6 +229,13 @@
           <w:szCs w:val="26"/>
         </w:rPr>
         <w:t>This is a record of my Continual Professional Development</w:t>
+      </w:r>
+      <w:r>
+        <w:rPr>
+          <w:sz w:val="26"/>
+          <w:szCs w:val="26"/>
+        </w:rPr>
+        <w:t xml:space="preserve"> during my apprenticeship.</w:t>
       </w:r>
       <w:r>
         <w:rPr>
@@ -642,31 +649,7 @@
             <w:lang w:val="en-GB" w:eastAsia="en-GB"/>
             <w14:ligatures w14:val="none"/>
           </w:rPr>
-          <w:t>Full Stack C</w:t>
-        </w:r>
-        <w:r>
-          <w:rPr>
-            <w:rStyle w:val="Hyperlink"/>
-            <w:rFonts w:ascii="Arial" w:eastAsia="Times New Roman" w:hAnsi="Arial" w:cs="Arial"/>
-            <w:kern w:val="0"/>
-            <w:sz w:val="22"/>
-            <w:szCs w:val="22"/>
-            <w:lang w:val="en-GB" w:eastAsia="en-GB"/>
-            <w14:ligatures w14:val="none"/>
-          </w:rPr>
-          <w:t>o</w:t>
-        </w:r>
-        <w:r>
-          <w:rPr>
-            <w:rStyle w:val="Hyperlink"/>
-            <w:rFonts w:ascii="Arial" w:eastAsia="Times New Roman" w:hAnsi="Arial" w:cs="Arial"/>
-            <w:kern w:val="0"/>
-            <w:sz w:val="22"/>
-            <w:szCs w:val="22"/>
-            <w:lang w:val="en-GB" w:eastAsia="en-GB"/>
-            <w14:ligatures w14:val="none"/>
-          </w:rPr>
-          <w:t>nference</w:t>
+          <w:t>Full Stack Conference</w:t>
         </w:r>
       </w:hyperlink>
       <w:r>
@@ -700,31 +683,7 @@
             <w:lang w:val="en-GB" w:eastAsia="en-GB"/>
             <w14:ligatures w14:val="none"/>
           </w:rPr>
-          <w:t>www.code</w:t>
-        </w:r>
-        <w:r>
-          <w:rPr>
-            <w:rStyle w:val="Hyperlink"/>
-            <w:rFonts w:ascii="Arial" w:eastAsia="Times New Roman" w:hAnsi="Arial" w:cs="Arial"/>
-            <w:kern w:val="0"/>
-            <w:sz w:val="22"/>
-            <w:szCs w:val="22"/>
-            <w:lang w:val="en-GB" w:eastAsia="en-GB"/>
-            <w14:ligatures w14:val="none"/>
-          </w:rPr>
-          <w:t>-</w:t>
-        </w:r>
-        <w:r>
-          <w:rPr>
-            <w:rStyle w:val="Hyperlink"/>
-            <w:rFonts w:ascii="Arial" w:eastAsia="Times New Roman" w:hAnsi="Arial" w:cs="Arial"/>
-            <w:kern w:val="0"/>
-            <w:sz w:val="22"/>
-            <w:szCs w:val="22"/>
-            <w:lang w:val="en-GB" w:eastAsia="en-GB"/>
-            <w14:ligatures w14:val="none"/>
-          </w:rPr>
-          <w:t>ine.website</w:t>
+          <w:t>www.code-ine.website</w:t>
         </w:r>
       </w:hyperlink>
       <w:r>
@@ -744,55 +703,7 @@
             <w:lang w:val="en-GB" w:eastAsia="en-GB"/>
             <w14:ligatures w14:val="none"/>
           </w:rPr>
-          <w:t>CodePe</w:t>
-        </w:r>
-        <w:r>
-          <w:rPr>
-            <w:rStyle w:val="Hyperlink"/>
-            <w:rFonts w:ascii="Arial" w:eastAsia="Times New Roman" w:hAnsi="Arial" w:cs="Arial"/>
-            <w:kern w:val="0"/>
-            <w:sz w:val="22"/>
-            <w:szCs w:val="22"/>
-            <w:lang w:val="en-GB" w:eastAsia="en-GB"/>
-            <w14:ligatures w14:val="none"/>
-          </w:rPr>
-          <w:t>n</w:t>
-        </w:r>
-        <w:r>
-          <w:rPr>
-            <w:rStyle w:val="Hyperlink"/>
-            <w:rFonts w:ascii="Arial" w:eastAsia="Times New Roman" w:hAnsi="Arial" w:cs="Arial"/>
-            <w:kern w:val="0"/>
-            <w:sz w:val="22"/>
-            <w:szCs w:val="22"/>
-            <w:lang w:val="en-GB" w:eastAsia="en-GB"/>
-            <w14:ligatures w14:val="none"/>
-          </w:rPr>
-          <w:t>.</w:t>
-        </w:r>
-        <w:r>
-          <w:rPr>
-            <w:rStyle w:val="Hyperlink"/>
-            <w:rFonts w:ascii="Arial" w:eastAsia="Times New Roman" w:hAnsi="Arial" w:cs="Arial"/>
-            <w:kern w:val="0"/>
-            <w:sz w:val="22"/>
-            <w:szCs w:val="22"/>
-            <w:lang w:val="en-GB" w:eastAsia="en-GB"/>
-            <w14:ligatures w14:val="none"/>
-          </w:rPr>
-          <w:t>i</w:t>
-        </w:r>
-        <w:r>
-          <w:rPr>
-            <w:rStyle w:val="Hyperlink"/>
-            <w:rFonts w:ascii="Arial" w:eastAsia="Times New Roman" w:hAnsi="Arial" w:cs="Arial"/>
-            <w:kern w:val="0"/>
-            <w:sz w:val="22"/>
-            <w:szCs w:val="22"/>
-            <w:lang w:val="en-GB" w:eastAsia="en-GB"/>
-            <w14:ligatures w14:val="none"/>
-          </w:rPr>
-          <w:t>o</w:t>
+          <w:t>CodePen.io</w:t>
         </w:r>
       </w:hyperlink>
       <w:r>
@@ -849,23 +760,7 @@
             <w:rFonts w:ascii="Arial" w:hAnsi="Arial" w:cs="Arial"/>
             <w:lang w:val="en-GB" w:eastAsia="en-GB"/>
           </w:rPr>
-          <w:t>Introducti</w:t>
-        </w:r>
-        <w:r>
-          <w:rPr>
-            <w:rStyle w:val="Hyperlink"/>
-            <w:rFonts w:ascii="Arial" w:hAnsi="Arial" w:cs="Arial"/>
-            <w:lang w:val="en-GB" w:eastAsia="en-GB"/>
-          </w:rPr>
-          <w:t>o</w:t>
-        </w:r>
-        <w:r>
-          <w:rPr>
-            <w:rStyle w:val="Hyperlink"/>
-            <w:rFonts w:ascii="Arial" w:hAnsi="Arial" w:cs="Arial"/>
-            <w:lang w:val="en-GB" w:eastAsia="en-GB"/>
-          </w:rPr>
-          <w:t>n to JavaScript</w:t>
+          <w:t>Introduction to JavaScript</w:t>
         </w:r>
       </w:hyperlink>
       <w:r>
@@ -982,24 +877,14 @@
       <w:r>
         <w:t xml:space="preserve">Figure </w:t>
       </w:r>
-      <w:r>
-        <w:fldChar w:fldCharType="begin"/>
-      </w:r>
-      <w:r>
-        <w:instrText xml:space="preserve"> SEQ Figure \* ARABIC </w:instrText>
-      </w:r>
-      <w:r>
-        <w:fldChar w:fldCharType="separate"/>
-      </w:r>
-      <w:r>
-        <w:rPr>
-          <w:noProof/>
-        </w:rPr>
-        <w:t>1</w:t>
-      </w:r>
-      <w:r>
-        <w:fldChar w:fldCharType="end"/>
-      </w:r>
+      <w:fldSimple w:instr=" SEQ Figure \* ARABIC ">
+        <w:r>
+          <w:rPr>
+            <w:noProof/>
+          </w:rPr>
+          <w:t>1</w:t>
+        </w:r>
+      </w:fldSimple>
       <w:r>
         <w:t xml:space="preserve"> – Segment of code I wrote for one of the challenges</w:t>
       </w:r>
@@ -1093,24 +978,14 @@
       <w:r>
         <w:t xml:space="preserve">Figure </w:t>
       </w:r>
-      <w:r>
-        <w:fldChar w:fldCharType="begin"/>
-      </w:r>
-      <w:r>
-        <w:instrText xml:space="preserve"> SEQ Figure \* ARABIC </w:instrText>
-      </w:r>
-      <w:r>
-        <w:fldChar w:fldCharType="separate"/>
-      </w:r>
-      <w:r>
-        <w:rPr>
-          <w:noProof/>
-        </w:rPr>
-        <w:t>2</w:t>
-      </w:r>
-      <w:r>
-        <w:fldChar w:fldCharType="end"/>
-      </w:r>
+      <w:fldSimple w:instr=" SEQ Figure \* ARABIC ">
+        <w:r>
+          <w:rPr>
+            <w:noProof/>
+          </w:rPr>
+          <w:t>2</w:t>
+        </w:r>
+      </w:fldSimple>
       <w:r>
         <w:t xml:space="preserve"> - Output from the code</w:t>
       </w:r>
@@ -1144,7 +1019,19 @@
         <w:rPr>
           <w:lang w:val="en-GB" w:eastAsia="en-GB"/>
         </w:rPr>
-        <w:t>I have used the knowledge gained from this course</w:t>
+        <w:t>I have used the knowledge gained from this course as a foundation for further self-guided learning</w:t>
+      </w:r>
+      <w:r>
+        <w:rPr>
+          <w:lang w:val="en-GB" w:eastAsia="en-GB"/>
+        </w:rPr>
+        <w:t>.</w:t>
+      </w:r>
+      <w:r>
+        <w:rPr>
+          <w:lang w:val="en-GB" w:eastAsia="en-GB"/>
+        </w:rPr>
+        <w:t xml:space="preserve"> </w:t>
       </w:r>
       <w:bookmarkStart w:id="0" w:name="_GoBack"/>
       <w:bookmarkEnd w:id="0"/>
@@ -1152,7 +1039,25 @@
         <w:rPr>
           <w:lang w:val="en-GB" w:eastAsia="en-GB"/>
         </w:rPr>
-        <w:t xml:space="preserve"> as a foundation for further self-guided learning and in several pieces of work that I have been asked to do.</w:t>
+        <w:t xml:space="preserve">You can find snippets from this on my </w:t>
+      </w:r>
+      <w:hyperlink r:id="rId18" w:history="1">
+        <w:proofErr w:type="spellStart"/>
+        <w:r>
+          <w:rPr>
+            <w:rStyle w:val="Hyperlink"/>
+            <w:rFonts w:ascii="Arial" w:hAnsi="Arial" w:cs="Arial"/>
+            <w:lang w:val="en-GB" w:eastAsia="en-GB"/>
+          </w:rPr>
+          <w:t>CodePen</w:t>
+        </w:r>
+        <w:proofErr w:type="spellEnd"/>
+      </w:hyperlink>
+      <w:r>
+        <w:rPr>
+          <w:lang w:val="en-GB" w:eastAsia="en-GB"/>
+        </w:rPr>
+        <w:t>.</w:t>
       </w:r>
     </w:p>
     <w:p>
@@ -1225,14 +1130,12 @@
         </w:rPr>
         <w:t xml:space="preserve">The course started with the history of project management and what a project was. This started with how project management became a recognised and applicable idea from the AACE (Association for the Advancement of Cost Engineers) in the 1950’s to help them deliver projects on time and on </w:t>
       </w:r>
-      <w:proofErr w:type="gramStart"/>
       <w:r>
         <w:rPr>
           <w:lang w:val="en-GB" w:eastAsia="en-GB"/>
         </w:rPr>
-        <w:t>budget, and</w:t>
+        <w:t>budget and</w:t>
       </w:r>
-      <w:proofErr w:type="gramEnd"/>
       <w:r>
         <w:rPr>
           <w:lang w:val="en-GB" w:eastAsia="en-GB"/>
@@ -1339,9 +1242,9 @@
       </w:r>
     </w:p>
     <w:sectPr>
-      <w:headerReference w:type="even" r:id="rId18"/>
-      <w:footerReference w:type="even" r:id="rId19"/>
-      <w:footerReference w:type="default" r:id="rId20"/>
+      <w:headerReference w:type="even" r:id="rId19"/>
+      <w:footerReference w:type="even" r:id="rId20"/>
+      <w:footerReference w:type="default" r:id="rId21"/>
       <w:pgSz w:w="12240" w:h="15840"/>
       <w:pgMar w:top="1080" w:right="1080" w:bottom="1642" w:left="1080" w:header="720" w:footer="720" w:gutter="0"/>
       <w:pgNumType w:start="0"/>
@@ -1509,7 +1412,6 @@
         <w:alias w:val="Title:"/>
         <w:tag w:val="Title:"/>
         <w:id w:val="1030215961"/>
-        <w:placeholder/>
         <w:dataBinding w:prefixMappings="xmlns:ns0='http://schemas.openxmlformats.org/package/2006/metadata/core-properties' xmlns:ns1='http://purl.org/dc/elements/1.1/'" w:xpath="/ns0:coreProperties[1]/ns1:title[1]" w:storeItemID="{6C3C8BC8-F283-45AE-878A-BAB7291924A1}"/>
         <w15:appearance w15:val="hidden"/>
         <w:text w:multiLine="1"/>
@@ -28198,7 +28100,7 @@
     <w:charset w:val="00"/>
     <w:family w:val="roman"/>
     <w:pitch w:val="variable"/>
-    <w:sig w:usb0="E0002AFF" w:usb1="C0007843" w:usb2="00000009" w:usb3="00000000" w:csb0="000001FF" w:csb1="00000000"/>
+    <w:sig w:usb0="E0002EFF" w:usb1="C000785B" w:usb2="00000009" w:usb3="00000000" w:csb0="000001FF" w:csb1="00000000"/>
   </w:font>
   <w:font w:name="Wingdings 2">
     <w:panose1 w:val="05020102010507070707"/>
@@ -28246,7 +28148,7 @@
     <w:charset w:val="00"/>
     <w:family w:val="swiss"/>
     <w:pitch w:val="variable"/>
-    <w:sig w:usb0="E0002AFF" w:usb1="C0007843" w:usb2="00000009" w:usb3="00000000" w:csb0="000001FF" w:csb1="00000000"/>
+    <w:sig w:usb0="E0002EFF" w:usb1="C000785B" w:usb2="00000009" w:usb3="00000000" w:csb0="000001FF" w:csb1="00000000"/>
   </w:font>
   <w:font w:name="Segoe UI">
     <w:panose1 w:val="020B0502040204020203"/>
@@ -28267,14 +28169,14 @@
     <w:charset w:val="00"/>
     <w:family w:val="swiss"/>
     <w:pitch w:val="variable"/>
-    <w:sig w:usb0="E00002FF" w:usb1="4000ACFF" w:usb2="00000001" w:usb3="00000000" w:csb0="0000019F" w:csb1="00000000"/>
+    <w:sig w:usb0="E0002AFF" w:usb1="C000247B" w:usb2="00000009" w:usb3="00000000" w:csb0="000001FF" w:csb1="00000000"/>
   </w:font>
   <w:font w:name="Calibri Light">
     <w:panose1 w:val="020F0302020204030204"/>
     <w:charset w:val="00"/>
     <w:family w:val="swiss"/>
     <w:pitch w:val="variable"/>
-    <w:sig w:usb0="A00002EF" w:usb1="4000207B" w:usb2="00000000" w:usb3="00000000" w:csb0="0000009F" w:csb1="00000000"/>
+    <w:sig w:usb0="E0002AFF" w:usb1="C000247B" w:usb2="00000009" w:usb3="00000000" w:csb0="000001FF" w:csb1="00000000"/>
   </w:font>
 </w:fonts>
 </file>
@@ -28295,6 +28197,8 @@
   </w:compat>
   <w:rsids>
     <w:rsidRoot w:val="00E8054A"/>
+    <w:rsid w:val="00122589"/>
+    <w:rsid w:val="00E11EEA"/>
     <w:rsid w:val="00E8054A"/>
   </w:rsids>
   <m:mathPr>
@@ -29107,6 +29011,23 @@
 </file>
 
 <file path=customXml/item1.xml><?xml version="1.0" encoding="utf-8"?>
+<?mso-contentType ?>
+<FormTemplates xmlns="http://schemas.microsoft.com/sharepoint/v3/contenttype/forms">
+  <Display>DocumentLibraryForm</Display>
+  <Edit>DocumentLibraryForm</Edit>
+  <New>DocumentLibraryForm</New>
+</FormTemplates>
+</file>
+
+<file path=customXml/item2.xml><?xml version="1.0" encoding="utf-8"?>
+<p:properties xmlns:p="http://schemas.microsoft.com/office/2006/metadata/properties" xmlns:xsi="http://www.w3.org/2001/XMLSchema-instance" xmlns:pc="http://schemas.microsoft.com/office/infopath/2007/PartnerControls">
+  <documentManagement>
+    <MediaServiceKeyPoints xmlns="71af3243-3dd4-4a8d-8c0d-dd76da1f02a5" xsi:nil="true"/>
+  </documentManagement>
+</p:properties>
+</file>
+
+<file path=customXml/item3.xml><?xml version="1.0" encoding="utf-8"?>
 <ct:contentTypeSchema xmlns:ct="http://schemas.microsoft.com/office/2006/metadata/contentType" xmlns:ma="http://schemas.microsoft.com/office/2006/metadata/properties/metaAttributes" ct:_="" ma:_="" ma:contentTypeName="Document" ma:contentTypeID="0x01010079F111ED35F8CC479449609E8A0923A6" ma:contentTypeVersion="11" ma:contentTypeDescription="Create a new document." ma:contentTypeScope="" ma:versionID="1c2eb7a32e66fb6e4260f3771546a5e2">
   <xsd:schema xmlns:xsd="http://www.w3.org/2001/XMLSchema" xmlns:xs="http://www.w3.org/2001/XMLSchema" xmlns:p="http://schemas.microsoft.com/office/2006/metadata/properties" xmlns:ns2="71af3243-3dd4-4a8d-8c0d-dd76da1f02a5" xmlns:ns3="16c05727-aa75-4e4a-9b5f-8a80a1165891" targetNamespace="http://schemas.microsoft.com/office/2006/metadata/properties" ma:root="true" ma:fieldsID="04e1f6479c48b08974ba73b5ca973489" ns2:_="" ns3:_="">
     <xsd:import namespace="71af3243-3dd4-4a8d-8c0d-dd76da1f02a5"/>
@@ -29317,28 +29238,29 @@
 </ct:contentTypeSchema>
 </file>
 
-<file path=customXml/item2.xml><?xml version="1.0" encoding="utf-8"?>
-<p:properties xmlns:p="http://schemas.microsoft.com/office/2006/metadata/properties" xmlns:xsi="http://www.w3.org/2001/XMLSchema-instance" xmlns:pc="http://schemas.microsoft.com/office/infopath/2007/PartnerControls">
-  <documentManagement>
-    <MediaServiceKeyPoints xmlns="71af3243-3dd4-4a8d-8c0d-dd76da1f02a5" xsi:nil="true"/>
-  </documentManagement>
-</p:properties>
-</file>
-
-<file path=customXml/item3.xml><?xml version="1.0" encoding="utf-8"?>
-<?mso-contentType ?>
-<FormTemplates xmlns="http://schemas.microsoft.com/sharepoint/v3/contenttype/forms">
-  <Display>DocumentLibraryForm</Display>
-  <Edit>DocumentLibraryForm</Edit>
-  <New>DocumentLibraryForm</New>
-</FormTemplates>
-</file>
-
 <file path=customXml/item4.xml><?xml version="1.0" encoding="utf-8"?>
 <b:Sources xmlns:b="http://schemas.openxmlformats.org/officeDocument/2006/bibliography" xmlns="http://schemas.openxmlformats.org/officeDocument/2006/bibliography" SelectedStyle="\APASixthEditionOfficeOnline.xsl" StyleName="APA" Version="6"/>
 </file>
 
 <file path=customXml/itemProps1.xml><?xml version="1.0" encoding="utf-8"?>
+<ds:datastoreItem xmlns:ds="http://schemas.openxmlformats.org/officeDocument/2006/customXml" ds:itemID="{25DAB33B-A2A8-4F91-A156-7431C01F17E5}">
+  <ds:schemaRefs>
+    <ds:schemaRef ds:uri="http://schemas.microsoft.com/sharepoint/v3/contenttype/forms"/>
+  </ds:schemaRefs>
+</ds:datastoreItem>
+</file>
+
+<file path=customXml/itemProps2.xml><?xml version="1.0" encoding="utf-8"?>
+<ds:datastoreItem xmlns:ds="http://schemas.openxmlformats.org/officeDocument/2006/customXml" ds:itemID="{B4FD70F4-3D7E-4CBE-B294-4E7E752EA096}">
+  <ds:schemaRefs>
+    <ds:schemaRef ds:uri="http://schemas.microsoft.com/office/2006/metadata/properties"/>
+    <ds:schemaRef ds:uri="http://schemas.microsoft.com/office/infopath/2007/PartnerControls"/>
+    <ds:schemaRef ds:uri="71af3243-3dd4-4a8d-8c0d-dd76da1f02a5"/>
+  </ds:schemaRefs>
+</ds:datastoreItem>
+</file>
+
+<file path=customXml/itemProps3.xml><?xml version="1.0" encoding="utf-8"?>
 <ds:datastoreItem xmlns:ds="http://schemas.openxmlformats.org/officeDocument/2006/customXml" ds:itemID="{BE167019-F687-45A2-918B-73924D0D2834}">
   <ds:schemaRefs>
     <ds:schemaRef ds:uri="http://schemas.microsoft.com/office/2006/metadata/contentType"/>
@@ -29357,26 +29279,8 @@
 </ds:datastoreItem>
 </file>
 
-<file path=customXml/itemProps2.xml><?xml version="1.0" encoding="utf-8"?>
-<ds:datastoreItem xmlns:ds="http://schemas.openxmlformats.org/officeDocument/2006/customXml" ds:itemID="{B4FD70F4-3D7E-4CBE-B294-4E7E752EA096}">
-  <ds:schemaRefs>
-    <ds:schemaRef ds:uri="http://schemas.microsoft.com/office/2006/metadata/properties"/>
-    <ds:schemaRef ds:uri="http://schemas.microsoft.com/office/infopath/2007/PartnerControls"/>
-    <ds:schemaRef ds:uri="71af3243-3dd4-4a8d-8c0d-dd76da1f02a5"/>
-  </ds:schemaRefs>
-</ds:datastoreItem>
-</file>
-
-<file path=customXml/itemProps3.xml><?xml version="1.0" encoding="utf-8"?>
-<ds:datastoreItem xmlns:ds="http://schemas.openxmlformats.org/officeDocument/2006/customXml" ds:itemID="{25DAB33B-A2A8-4F91-A156-7431C01F17E5}">
-  <ds:schemaRefs>
-    <ds:schemaRef ds:uri="http://schemas.microsoft.com/sharepoint/v3/contenttype/forms"/>
-  </ds:schemaRefs>
-</ds:datastoreItem>
-</file>
-
 <file path=customXml/itemProps4.xml><?xml version="1.0" encoding="utf-8"?>
-<ds:datastoreItem xmlns:ds="http://schemas.openxmlformats.org/officeDocument/2006/customXml" ds:itemID="{C3F17870-B678-43AE-8F74-67E180954629}">
+<ds:datastoreItem xmlns:ds="http://schemas.openxmlformats.org/officeDocument/2006/customXml" ds:itemID="{CDF2B1B7-86F5-4617-A098-F1B74714D32E}">
   <ds:schemaRefs>
     <ds:schemaRef ds:uri="http://schemas.openxmlformats.org/officeDocument/2006/bibliography"/>
   </ds:schemaRefs>

</xml_diff>